<commit_message>
finished report until hyper-parameter section
</commit_message>
<xml_diff>
--- a/report/report.docx
+++ b/report/report.docx
@@ -1374,15 +1374,942 @@
       <w:r>
         <w:t>.</w:t>
       </w:r>
-      <w:bookmarkStart w:id="21" w:name="_GoBack"/>
+    </w:p>
+    <w:p>
+      <w:pPr>
+        <w:pStyle w:val="Textkrper"/>
+      </w:pPr>
+      <w:r>
+        <w:t xml:space="preserve">In the project, feature hashers were used for ngrams with </w:t>
+      </w:r>
+      <w:r>
+        <w:rPr>
+          <w:i/>
+        </w:rPr>
+        <w:t>n</w:t>
+      </w:r>
+      <w:r>
+        <w:t xml:space="preserve"> between 1 and 3 to compare the performance with the ordinary and transformed generated features. In total, nine different representations of the validation set and training set were generated. The test set was re-vectorised using the same vectorizers from the training set with their respective dictionary or hash function. </w:t>
+      </w:r>
+    </w:p>
+    <w:p>
+      <w:pPr>
+        <w:pStyle w:val="berschrift2"/>
+      </w:pPr>
+      <w:r>
+        <w:t>Choice of Algorithms</w:t>
+      </w:r>
+    </w:p>
+    <w:p>
+      <w:pPr>
+        <w:pStyle w:val="Textkrper"/>
+      </w:pPr>
+      <w:r>
+        <w:t>To cover and evaluate a broad field of algorithms, the available algorithms were categorized into four categories:</w:t>
+      </w:r>
+    </w:p>
+    <w:p>
+      <w:pPr>
+        <w:pStyle w:val="Textkrper"/>
+        <w:numPr>
+          <w:ilvl w:val="0"/>
+          <w:numId w:val="18"/>
+        </w:numPr>
+      </w:pPr>
+      <w:r>
+        <w:t>probability based classifiers,</w:t>
+      </w:r>
+    </w:p>
+    <w:p>
+      <w:pPr>
+        <w:pStyle w:val="Textkrper"/>
+        <w:numPr>
+          <w:ilvl w:val="0"/>
+          <w:numId w:val="18"/>
+        </w:numPr>
+      </w:pPr>
+      <w:r>
+        <w:t>functional classifiers,</w:t>
+      </w:r>
+    </w:p>
+    <w:p>
+      <w:pPr>
+        <w:pStyle w:val="Textkrper"/>
+        <w:numPr>
+          <w:ilvl w:val="0"/>
+          <w:numId w:val="18"/>
+        </w:numPr>
+      </w:pPr>
+      <w:r>
+        <w:t>tree based classifiers and</w:t>
+      </w:r>
+    </w:p>
+    <w:p>
+      <w:pPr>
+        <w:pStyle w:val="Textkrper"/>
+        <w:numPr>
+          <w:ilvl w:val="0"/>
+          <w:numId w:val="18"/>
+        </w:numPr>
+      </w:pPr>
+      <w:r>
+        <w:t>neural network classifiers.</w:t>
+      </w:r>
+    </w:p>
+    <w:p>
+      <w:pPr>
+        <w:pStyle w:val="Textkrper"/>
+      </w:pPr>
+      <w:r>
+        <w:t xml:space="preserve">One algorithm in each category was researched further, implemented and used in the project. In the following, the four algorithms shall be explained shortly with their general idea. </w:t>
+      </w:r>
+    </w:p>
+    <w:p>
+      <w:pPr>
+        <w:pStyle w:val="Textkrper"/>
+        <w:rPr>
+          <w:lang w:val="en-GB"/>
+        </w:rPr>
+      </w:pPr>
+      <w:r>
+        <w:t xml:space="preserve">For the probability based clssifiers, a </w:t>
+      </w:r>
+      <w:r>
+        <w:rPr>
+          <w:i/>
+        </w:rPr>
+        <w:t>Gaussian Naïve Bayes</w:t>
+      </w:r>
+      <w:r>
+        <w:t xml:space="preserve"> classifier was used. This method is very popular in text categorization and is based on Bayes’ theorem of independence assumptions between the features, in this case the term </w:t>
+      </w:r>
+      <w:r>
+        <w:t xml:space="preserve">frequencies. This means that the algorithms does not regard possible correlations between the features. </w:t>
+      </w:r>
+      <w:r>
+        <w:t xml:space="preserve">For further information, compare </w:t>
+      </w:r>
+      <w:r>
+        <w:fldChar w:fldCharType="begin"/>
+      </w:r>
+      <w:r>
+        <w:instrText>ADDIN CITAVI.PLACEHOLDER 06e7acf0-d211-4693-922f-923de2b62aa0 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</w:instrText>
+      </w:r>
+      <w:r>
+        <w:fldChar w:fldCharType="separate"/>
+      </w:r>
+      <w:bookmarkStart w:id="21" w:name="_CTVP00106e7acf0d2114693922f923de2b62aa0"/>
+      <w:r>
+        <w:t>[13, pp. 262-282]</w:t>
+      </w:r>
       <w:bookmarkEnd w:id="21"/>
+      <w:r>
+        <w:fldChar w:fldCharType="end"/>
+      </w:r>
+      <w:r>
+        <w:t>. The Gaussian Ba</w:t>
+      </w:r>
+      <w:r>
+        <w:t>ï</w:t>
+      </w:r>
+      <w:r>
+        <w:t>ve Bayes algorithm works on continuous data, as represented in the vectors, and assumes that each of the values in each class are distributed according to a Gaussian distribution. This approach was used in the experiment as a baseline to compare with more advanced models.</w:t>
+      </w:r>
+      <w:r>
+        <w:t xml:space="preserve"> </w:t>
+      </w:r>
+    </w:p>
+    <w:p>
+      <w:pPr>
+        <w:pStyle w:val="Textkrper"/>
+      </w:pPr>
+      <w:r>
+        <w:t xml:space="preserve">As an example of a functional classifier, a </w:t>
+      </w:r>
+      <w:r>
+        <w:rPr>
+          <w:i/>
+        </w:rPr>
+        <w:t>Logistic Regression</w:t>
+      </w:r>
+      <w:r>
+        <w:t xml:space="preserve"> model was used in the </w:t>
+      </w:r>
+      <w:r>
+        <w:t>experiment. Similarly to the linear regression, this model tries to optimize a function to fit best with the available data and uses the maximum likelihood estimation</w:t>
+      </w:r>
+      <w:r>
+        <w:t xml:space="preserve"> (MLE)</w:t>
+      </w:r>
+      <w:r>
+        <w:t xml:space="preserve">—different from the method of least square in linear regression. An example for a logistic function can be seen in figure 1. The method’s codomain are values between 0 and 1 and follows this general scheme: </w:t>
+      </w:r>
+    </w:p>
+    <w:p>
+      <w:pPr>
+        <w:pStyle w:val="Textkrper"/>
+        <w:numPr>
+          <w:ilvl w:val="0"/>
+          <w:numId w:val="19"/>
+        </w:numPr>
+      </w:pPr>
+      <m:oMath>
+        <m:r>
+          <w:rPr>
+            <w:rFonts w:ascii="Cambria Math" w:hAnsi="Cambria Math"/>
+          </w:rPr>
+          <m:t>P</m:t>
+        </m:r>
+        <m:d>
+          <m:dPr>
+            <m:ctrlPr>
+              <w:rPr>
+                <w:rFonts w:ascii="Cambria Math" w:hAnsi="Cambria Math"/>
+                <w:i/>
+              </w:rPr>
+            </m:ctrlPr>
+          </m:dPr>
+          <m:e>
+            <m:r>
+              <w:rPr>
+                <w:rFonts w:ascii="Cambria Math" w:hAnsi="Cambria Math"/>
+              </w:rPr>
+              <m:t>y=1</m:t>
+            </m:r>
+          </m:e>
+        </m:d>
+        <m:r>
+          <w:rPr>
+            <w:rFonts w:ascii="Cambria Math" w:hAnsi="Cambria Math"/>
+          </w:rPr>
+          <m:t>=</m:t>
+        </m:r>
+        <m:f>
+          <m:fPr>
+            <m:ctrlPr>
+              <w:rPr>
+                <w:rFonts w:ascii="Cambria Math" w:hAnsi="Cambria Math"/>
+                <w:i/>
+              </w:rPr>
+            </m:ctrlPr>
+          </m:fPr>
+          <m:num>
+            <m:r>
+              <w:rPr>
+                <w:rFonts w:ascii="Cambria Math" w:hAnsi="Cambria Math"/>
+              </w:rPr>
+              <m:t>1</m:t>
+            </m:r>
+          </m:num>
+          <m:den>
+            <m:r>
+              <w:rPr>
+                <w:rFonts w:ascii="Cambria Math" w:hAnsi="Cambria Math"/>
+              </w:rPr>
+              <m:t>1+</m:t>
+            </m:r>
+            <m:sSup>
+              <m:sSupPr>
+                <m:ctrlPr>
+                  <w:rPr>
+                    <w:rFonts w:ascii="Cambria Math" w:hAnsi="Cambria Math"/>
+                    <w:i/>
+                  </w:rPr>
+                </m:ctrlPr>
+              </m:sSupPr>
+              <m:e>
+                <m:r>
+                  <w:rPr>
+                    <w:rFonts w:ascii="Cambria Math" w:hAnsi="Cambria Math"/>
+                  </w:rPr>
+                  <m:t>e</m:t>
+                </m:r>
+              </m:e>
+              <m:sup>
+                <m:r>
+                  <w:rPr>
+                    <w:rFonts w:ascii="Cambria Math" w:hAnsi="Cambria Math"/>
+                  </w:rPr>
+                  <m:t>-z</m:t>
+                </m:r>
+              </m:sup>
+            </m:sSup>
+          </m:den>
+        </m:f>
+      </m:oMath>
+      <w:r>
+        <w:t xml:space="preserve">, where </w:t>
+      </w:r>
+      <w:r>
+        <w:rPr>
+          <w:i/>
+        </w:rPr>
+        <w:t>z</w:t>
+      </w:r>
+      <w:r>
+        <w:t xml:space="preserve"> is a linear function:</w:t>
+      </w:r>
+    </w:p>
+    <w:p>
+      <w:pPr>
+        <w:pStyle w:val="Textkrper"/>
+        <w:numPr>
+          <w:ilvl w:val="0"/>
+          <w:numId w:val="19"/>
+        </w:numPr>
+      </w:pPr>
+      <m:oMath>
+        <m:r>
+          <w:rPr>
+            <w:rFonts w:ascii="Cambria Math" w:hAnsi="Cambria Math"/>
+          </w:rPr>
+          <m:t xml:space="preserve">z= </m:t>
+        </m:r>
+        <m:sSub>
+          <m:sSubPr>
+            <m:ctrlPr>
+              <w:rPr>
+                <w:rFonts w:ascii="Cambria Math" w:hAnsi="Cambria Math"/>
+                <w:i/>
+              </w:rPr>
+            </m:ctrlPr>
+          </m:sSubPr>
+          <m:e>
+            <m:r>
+              <w:rPr>
+                <w:rFonts w:ascii="Cambria Math" w:hAnsi="Cambria Math"/>
+              </w:rPr>
+              <m:t>β</m:t>
+            </m:r>
+          </m:e>
+          <m:sub>
+            <m:r>
+              <w:rPr>
+                <w:rFonts w:ascii="Cambria Math" w:hAnsi="Cambria Math"/>
+              </w:rPr>
+              <m:t>0</m:t>
+            </m:r>
+          </m:sub>
+        </m:sSub>
+        <m:r>
+          <w:rPr>
+            <w:rFonts w:ascii="Cambria Math" w:hAnsi="Cambria Math"/>
+          </w:rPr>
+          <m:t>+</m:t>
+        </m:r>
+        <m:sSub>
+          <m:sSubPr>
+            <m:ctrlPr>
+              <w:rPr>
+                <w:rFonts w:ascii="Cambria Math" w:hAnsi="Cambria Math"/>
+                <w:i/>
+              </w:rPr>
+            </m:ctrlPr>
+          </m:sSubPr>
+          <m:e>
+            <m:r>
+              <w:rPr>
+                <w:rFonts w:ascii="Cambria Math" w:hAnsi="Cambria Math"/>
+              </w:rPr>
+              <m:t>β</m:t>
+            </m:r>
+          </m:e>
+          <m:sub>
+            <m:r>
+              <w:rPr>
+                <w:rFonts w:ascii="Cambria Math" w:hAnsi="Cambria Math"/>
+              </w:rPr>
+              <m:t>1</m:t>
+            </m:r>
+          </m:sub>
+        </m:sSub>
+        <m:r>
+          <w:rPr>
+            <w:rFonts w:ascii="Cambria Math" w:hAnsi="Cambria Math"/>
+          </w:rPr>
+          <m:t>∙</m:t>
+        </m:r>
+        <m:sSub>
+          <m:sSubPr>
+            <m:ctrlPr>
+              <w:rPr>
+                <w:rFonts w:ascii="Cambria Math" w:hAnsi="Cambria Math"/>
+                <w:i/>
+              </w:rPr>
+            </m:ctrlPr>
+          </m:sSubPr>
+          <m:e>
+            <m:r>
+              <w:rPr>
+                <w:rFonts w:ascii="Cambria Math" w:hAnsi="Cambria Math"/>
+              </w:rPr>
+              <m:t>x</m:t>
+            </m:r>
+          </m:e>
+          <m:sub>
+            <m:r>
+              <w:rPr>
+                <w:rFonts w:ascii="Cambria Math" w:hAnsi="Cambria Math"/>
+              </w:rPr>
+              <m:t>1</m:t>
+            </m:r>
+          </m:sub>
+        </m:sSub>
+        <m:r>
+          <w:rPr>
+            <w:rFonts w:ascii="Cambria Math" w:hAnsi="Cambria Math"/>
+          </w:rPr>
+          <m:t>+</m:t>
+        </m:r>
+        <m:sSub>
+          <m:sSubPr>
+            <m:ctrlPr>
+              <w:rPr>
+                <w:rFonts w:ascii="Cambria Math" w:hAnsi="Cambria Math"/>
+                <w:i/>
+              </w:rPr>
+            </m:ctrlPr>
+          </m:sSubPr>
+          <m:e>
+            <m:r>
+              <w:rPr>
+                <w:rFonts w:ascii="Cambria Math" w:hAnsi="Cambria Math"/>
+              </w:rPr>
+              <m:t>β</m:t>
+            </m:r>
+          </m:e>
+          <m:sub>
+            <m:r>
+              <w:rPr>
+                <w:rFonts w:ascii="Cambria Math" w:hAnsi="Cambria Math"/>
+              </w:rPr>
+              <m:t>2</m:t>
+            </m:r>
+          </m:sub>
+        </m:sSub>
+        <m:r>
+          <w:rPr>
+            <w:rFonts w:ascii="Cambria Math" w:hAnsi="Cambria Math"/>
+          </w:rPr>
+          <m:t>∙</m:t>
+        </m:r>
+        <m:sSub>
+          <m:sSubPr>
+            <m:ctrlPr>
+              <w:rPr>
+                <w:rFonts w:ascii="Cambria Math" w:hAnsi="Cambria Math"/>
+                <w:i/>
+              </w:rPr>
+            </m:ctrlPr>
+          </m:sSubPr>
+          <m:e>
+            <m:r>
+              <w:rPr>
+                <w:rFonts w:ascii="Cambria Math" w:hAnsi="Cambria Math"/>
+              </w:rPr>
+              <m:t>x</m:t>
+            </m:r>
+          </m:e>
+          <m:sub>
+            <m:r>
+              <w:rPr>
+                <w:rFonts w:ascii="Cambria Math" w:hAnsi="Cambria Math"/>
+              </w:rPr>
+              <m:t>2</m:t>
+            </m:r>
+          </m:sub>
+        </m:sSub>
+        <m:r>
+          <w:rPr>
+            <w:rFonts w:ascii="Cambria Math" w:hAnsi="Cambria Math"/>
+          </w:rPr>
+          <m:t>+...+ε</m:t>
+        </m:r>
+      </m:oMath>
+      <w:r>
+        <w:t xml:space="preserve">, </w:t>
+      </w:r>
+    </w:p>
+    <w:p>
+      <w:pPr>
+        <w:pStyle w:val="Textkrper"/>
+        <w:keepNext/>
+        <w:tabs>
+          <w:tab w:val="clear" w:pos="288"/>
+          <w:tab w:val="left" w:pos="426"/>
+        </w:tabs>
+        <w:ind w:firstLine="0"/>
+      </w:pPr>
+      <w:r>
+        <w:t xml:space="preserve">where </w:t>
+      </w:r>
+      <m:oMath>
+        <m:sSub>
+          <m:sSubPr>
+            <m:ctrlPr>
+              <w:rPr>
+                <w:rFonts w:ascii="Cambria Math" w:hAnsi="Cambria Math"/>
+                <w:i/>
+              </w:rPr>
+            </m:ctrlPr>
+          </m:sSubPr>
+          <m:e>
+            <m:r>
+              <w:rPr>
+                <w:rFonts w:ascii="Cambria Math" w:hAnsi="Cambria Math"/>
+              </w:rPr>
+              <m:t>x</m:t>
+            </m:r>
+          </m:e>
+          <m:sub>
+            <m:r>
+              <w:rPr>
+                <w:rFonts w:ascii="Cambria Math" w:hAnsi="Cambria Math"/>
+              </w:rPr>
+              <m:t>k</m:t>
+            </m:r>
+          </m:sub>
+        </m:sSub>
+      </m:oMath>
+      <w:r>
+        <w:t xml:space="preserve">are the independent variables, </w:t>
+      </w:r>
+      <m:oMath>
+        <m:sSub>
+          <m:sSubPr>
+            <m:ctrlPr>
+              <w:rPr>
+                <w:rFonts w:ascii="Cambria Math" w:hAnsi="Cambria Math"/>
+                <w:i/>
+              </w:rPr>
+            </m:ctrlPr>
+          </m:sSubPr>
+          <m:e>
+            <m:r>
+              <w:rPr>
+                <w:rFonts w:ascii="Cambria Math" w:hAnsi="Cambria Math"/>
+              </w:rPr>
+              <m:t>β</m:t>
+            </m:r>
+          </m:e>
+          <m:sub>
+            <m:r>
+              <w:rPr>
+                <w:rFonts w:ascii="Cambria Math" w:hAnsi="Cambria Math"/>
+              </w:rPr>
+              <m:t>k</m:t>
+            </m:r>
+          </m:sub>
+        </m:sSub>
+      </m:oMath>
+      <w:r>
+        <w:t xml:space="preserve">are regression coefficients and </w:t>
+      </w:r>
+      <m:oMath>
+        <m:r>
+          <w:rPr>
+            <w:rFonts w:ascii="Cambria Math" w:hAnsi="Cambria Math"/>
+          </w:rPr>
+          <m:t>ε</m:t>
+        </m:r>
+      </m:oMath>
+      <w:r>
+        <w:t xml:space="preserve"> is an error bias. </w:t>
+      </w:r>
+      <w:r>
+        <w:t xml:space="preserve">The regression coefficients are estimated through MLE as mentioned before. It aims to provide a clear division between the probabilities of </w:t>
+      </w:r>
+      <w:r>
+        <w:rPr>
+          <w:i/>
+        </w:rPr>
+        <w:t>y</w:t>
+      </w:r>
+      <w:r>
+        <w:t>’s values</w:t>
+      </w:r>
+      <w:r>
+        <w:rPr>
+          <w:i/>
+        </w:rPr>
+        <w:t>.</w:t>
+      </w:r>
+      <w:r>
+        <w:t xml:space="preserve"> </w:t>
+      </w:r>
+      <w:r>
+        <w:rPr>
+          <w:noProof/>
+          <w:lang w:val="de-DE" w:eastAsia="de-DE"/>
+        </w:rPr>
+        <w:drawing>
+          <wp:inline distT="0" distB="0" distL="0" distR="0">
+            <wp:extent cx="3200400" cy="2052955"/>
+            <wp:effectExtent l="0" t="0" r="0" b="4445"/>
+            <wp:docPr id="1" name="Grafik 1"/>
+            <wp:cNvGraphicFramePr>
+              <a:graphicFrameLocks xmlns:a="http://schemas.openxmlformats.org/drawingml/2006/main" noChangeAspect="1"/>
+            </wp:cNvGraphicFramePr>
+            <a:graphic xmlns:a="http://schemas.openxmlformats.org/drawingml/2006/main">
+              <a:graphicData uri="http://schemas.openxmlformats.org/drawingml/2006/picture">
+                <pic:pic xmlns:pic="http://schemas.openxmlformats.org/drawingml/2006/picture">
+                  <pic:nvPicPr>
+                    <pic:cNvPr id="1" name="log_reg.jpg"/>
+                    <pic:cNvPicPr/>
+                  </pic:nvPicPr>
+                  <pic:blipFill>
+                    <a:blip r:embed="rId8">
+                      <a:extLst>
+                        <a:ext uri="{28A0092B-C50C-407E-A947-70E740481C1C}">
+                          <a14:useLocalDpi xmlns:a14="http://schemas.microsoft.com/office/drawing/2010/main" val="0"/>
+                        </a:ext>
+                      </a:extLst>
+                    </a:blip>
+                    <a:stretch>
+                      <a:fillRect/>
+                    </a:stretch>
+                  </pic:blipFill>
+                  <pic:spPr>
+                    <a:xfrm>
+                      <a:off x="0" y="0"/>
+                      <a:ext cx="3200400" cy="2052955"/>
+                    </a:xfrm>
+                    <a:prstGeom prst="rect">
+                      <a:avLst/>
+                    </a:prstGeom>
+                  </pic:spPr>
+                </pic:pic>
+              </a:graphicData>
+            </a:graphic>
+          </wp:inline>
+        </w:drawing>
+      </w:r>
+    </w:p>
+    <w:p>
+      <w:pPr>
+        <w:pStyle w:val="Beschriftung"/>
+        <w:jc w:val="both"/>
+        <w:rPr>
+          <w:i w:val="0"/>
+          <w:color w:val="auto"/>
+          <w:sz w:val="16"/>
+          <w:szCs w:val="16"/>
+        </w:rPr>
+      </w:pPr>
+      <w:r>
+        <w:rPr>
+          <w:i w:val="0"/>
+          <w:color w:val="auto"/>
+          <w:sz w:val="16"/>
+          <w:szCs w:val="16"/>
+        </w:rPr>
+        <w:t>Fig</w:t>
+      </w:r>
+      <w:r>
+        <w:rPr>
+          <w:i w:val="0"/>
+          <w:color w:val="auto"/>
+          <w:sz w:val="16"/>
+          <w:szCs w:val="16"/>
+        </w:rPr>
+        <w:t>.</w:t>
+      </w:r>
+      <w:r>
+        <w:rPr>
+          <w:i w:val="0"/>
+          <w:color w:val="auto"/>
+          <w:sz w:val="16"/>
+          <w:szCs w:val="16"/>
+        </w:rPr>
+        <w:t xml:space="preserve"> </w:t>
+      </w:r>
+      <w:r>
+        <w:rPr>
+          <w:i w:val="0"/>
+          <w:color w:val="auto"/>
+          <w:sz w:val="16"/>
+          <w:szCs w:val="16"/>
+        </w:rPr>
+        <w:fldChar w:fldCharType="begin"/>
+      </w:r>
+      <w:r>
+        <w:rPr>
+          <w:i w:val="0"/>
+          <w:color w:val="auto"/>
+          <w:sz w:val="16"/>
+          <w:szCs w:val="16"/>
+        </w:rPr>
+        <w:instrText xml:space="preserve"> SEQ Fig \* ARABIC </w:instrText>
+      </w:r>
+      <w:r>
+        <w:rPr>
+          <w:i w:val="0"/>
+          <w:color w:val="auto"/>
+          <w:sz w:val="16"/>
+          <w:szCs w:val="16"/>
+        </w:rPr>
+        <w:fldChar w:fldCharType="separate"/>
+      </w:r>
+      <w:r>
+        <w:rPr>
+          <w:i w:val="0"/>
+          <w:noProof/>
+          <w:color w:val="auto"/>
+          <w:sz w:val="16"/>
+          <w:szCs w:val="16"/>
+        </w:rPr>
+        <w:t>1</w:t>
+      </w:r>
+      <w:r>
+        <w:rPr>
+          <w:i w:val="0"/>
+          <w:color w:val="auto"/>
+          <w:sz w:val="16"/>
+          <w:szCs w:val="16"/>
+        </w:rPr>
+        <w:fldChar w:fldCharType="end"/>
+      </w:r>
+      <w:r>
+        <w:rPr>
+          <w:i w:val="0"/>
+          <w:color w:val="auto"/>
+          <w:sz w:val="16"/>
+          <w:szCs w:val="16"/>
+        </w:rPr>
+        <w:t>.</w:t>
+      </w:r>
+      <w:r>
+        <w:rPr>
+          <w:i w:val="0"/>
+          <w:color w:val="auto"/>
+          <w:sz w:val="16"/>
+          <w:szCs w:val="16"/>
+        </w:rPr>
+        <w:t xml:space="preserve"> Logistic regression function</w:t>
+      </w:r>
+    </w:p>
+    <w:p>
+      <w:pPr>
+        <w:pStyle w:val="Textkrper"/>
+      </w:pPr>
+      <w:r>
+        <w:t xml:space="preserve">Random Forest classifiers use tree based classifiers as a base for their algorithm. These decision trees are not correlated and grew randomly during learning. For every classification, the class that most trees assigned to the input decides the final classification. In comparison to other classification algorithms, Random Forest classifiers are considerably fast in training and the evaluation can be </w:t>
+      </w:r>
+      <w:r>
+        <w:t>parallelized</w:t>
+      </w:r>
+      <w:r>
+        <w:t>. Thus, it is very efficient for large datasets with a high number of features. Random Forest classifiers were developed to overcome the shortcomings of decision trees and are part of ensemble algorithms in Machine Learning</w:t>
+      </w:r>
+      <w:r>
+        <w:t xml:space="preserve"> </w:t>
+      </w:r>
+      <w:r>
+        <w:fldChar w:fldCharType="begin"/>
+      </w:r>
+      <w:r>
+        <w:instrText>ADDIN CITAVI.PLACEHOLDER e5bae8da-6259-4c44-9647-3370c345943c 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</w:instrText>
+      </w:r>
+      <w:r>
+        <w:fldChar w:fldCharType="separate"/>
+      </w:r>
+      <w:bookmarkStart w:id="22" w:name="_CTVP001e5bae8da62594c4496473370c345943c"/>
+      <w:r>
+        <w:t>[16]</w:t>
+      </w:r>
+      <w:bookmarkEnd w:id="22"/>
+      <w:r>
+        <w:fldChar w:fldCharType="end"/>
+      </w:r>
+      <w:r>
+        <w:t>.</w:t>
+      </w:r>
+    </w:p>
+    <w:p>
+      <w:pPr>
+        <w:pStyle w:val="Textkrper"/>
+      </w:pPr>
+      <w:r>
+        <w:t>Artificial Neural Networks (ANN) try to mimic the brain and based on units (</w:t>
+      </w:r>
+      <w:r>
+        <w:rPr>
+          <w:i/>
+        </w:rPr>
+        <w:t>neurons</w:t>
+      </w:r>
+      <w:r>
+        <w:t>) and connections between them (</w:t>
+      </w:r>
+      <w:r>
+        <w:rPr>
+          <w:i/>
+        </w:rPr>
+        <w:t xml:space="preserve">synapse). </w:t>
+      </w:r>
+      <w:r>
+        <w:t xml:space="preserve">Each connection transmits a signal from one unit to another. The signal is a real number. Each unit has inputs and output that is calculated by a non-linear function using all input values. Similar to the brain, connections and units have a weight that adjusts during the learning process to stress some inputs or </w:t>
+      </w:r>
+      <w:r>
+        <w:lastRenderedPageBreak/>
+        <w:t xml:space="preserve">calculations in favor of others. </w:t>
+      </w:r>
+      <w:r>
+        <w:t xml:space="preserve">Using backpropagation the functions and weights are optimized. Neural networks can have multiple “hidden” layers and are commonly used in big data settings </w:t>
+      </w:r>
+      <w:r>
+        <w:t xml:space="preserve">in all domains </w:t>
+      </w:r>
+      <w:r>
+        <w:t xml:space="preserve">today. </w:t>
+      </w:r>
     </w:p>
     <w:p>
       <w:pPr>
         <w:pStyle w:val="berschrift2"/>
       </w:pPr>
       <w:r>
-        <w:t>Choice of Algorithms</w:t>
+        <w:t>Hyper</w:t>
+      </w:r>
+      <w:r>
+        <w:t>-</w:t>
+      </w:r>
+      <w:r>
+        <w:t>parameter Optimization</w:t>
+      </w:r>
+    </w:p>
+    <w:p>
+      <w:pPr>
+        <w:pStyle w:val="Textkrper"/>
+      </w:pPr>
+      <w:r>
+        <w:t xml:space="preserve">After the algorithms were selected and the features were generated according to the descriptions above, the implementation of the algorithms was needed. </w:t>
+      </w:r>
+      <w:r>
+        <w:t>Fortunately, all algorithms are already implemented in the sklearn library and proven in practice by a community and researchers. Thus, the experiment was based on this framework.</w:t>
+      </w:r>
+    </w:p>
+    <w:p>
+      <w:pPr>
+        <w:pStyle w:val="Textkrper"/>
+      </w:pPr>
+      <w:r>
+        <w:t xml:space="preserve">A hindrance for beginners in the machine learning field and a challenging task in general, is to find the optimal parameters for the algorithms. For different sets of data, different parameters are optimal and may influence the performance of the models. </w:t>
+      </w:r>
+    </w:p>
+    <w:p>
+      <w:pPr>
+        <w:pStyle w:val="Textkrper"/>
+      </w:pPr>
+      <w:r>
+        <w:t xml:space="preserve">There are multiple ways to tune these so called “hyper-parameters”. </w:t>
+      </w:r>
+      <w:r>
+        <w:t xml:space="preserve">To stay in the scope of the project, only the two methods implemented in </w:t>
+      </w:r>
+      <w:r>
+        <w:rPr>
+          <w:i/>
+        </w:rPr>
+        <w:t>sklearn</w:t>
+      </w:r>
+      <w:r>
+        <w:t xml:space="preserve"> were considered. Both approaches take a range of values for each of the algorithm parameters and search this value space for the optimum. Therefore, a performance measure has to be selected. </w:t>
+      </w:r>
+    </w:p>
+    <w:p>
+      <w:pPr>
+        <w:pStyle w:val="Textkrper"/>
+      </w:pPr>
+      <w:r>
+        <w:t>For this, the F-score was chosen. It is widely used in natural language processing research, can be used to assess binary classifiers and—through precision and recall—offers additional insights into the performance.</w:t>
+      </w:r>
+    </w:p>
+    <w:p>
+      <w:pPr>
+        <w:pStyle w:val="Textkrper"/>
+      </w:pPr>
+      <w:r>
+        <w:t xml:space="preserve">The available hyper-parameter optimization algorithms are the grid search and the randomized search. </w:t>
+      </w:r>
+      <w:r>
+        <w:t xml:space="preserve">Where the grid search searches all combinations of possible values, the randomized search takes random parameter values from the available range for each iteration. The number of iterations can be specified. </w:t>
+      </w:r>
+    </w:p>
+    <w:p>
+      <w:pPr>
+        <w:pStyle w:val="Textkrper"/>
+      </w:pPr>
+      <w:r>
+        <w:t xml:space="preserve">Because the randomized search is faster and yields the same results (compare </w:t>
+      </w:r>
+      <w:r>
+        <w:fldChar w:fldCharType="begin"/>
+      </w:r>
+      <w:r>
+        <w:instrText>ADDIN CITAVI.PLACEHOLDER 077474f4-0dd5-4bf6-94cb-3906bd96891b 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</w:instrText>
+      </w:r>
+      <w:r>
+        <w:fldChar w:fldCharType="separate"/>
+      </w:r>
+      <w:bookmarkStart w:id="23" w:name="_CTVP001077474f40dd54bf694cb3906bd96891b"/>
+      <w:r>
+        <w:t>[17]</w:t>
+      </w:r>
+      <w:bookmarkEnd w:id="23"/>
+      <w:r>
+        <w:fldChar w:fldCharType="end"/>
+      </w:r>
+      <w:r>
+        <w:t xml:space="preserve">), it was finally used in the project. </w:t>
+      </w:r>
+      <w:r>
+        <w:t xml:space="preserve">The performance of each parameter set is evaluated using a five-fold cross validation (compare </w:t>
+      </w:r>
+      <w:r>
+        <w:fldChar w:fldCharType="begin"/>
+      </w:r>
+      <w:r>
+        <w:instrText>ADDIN CITAVI.PLACEHOLDER 8e47a9ac-a6d9-4955-a335-2a3a36650ce7 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</w:instrText>
+      </w:r>
+      <w:r>
+        <w:fldChar w:fldCharType="separate"/>
+      </w:r>
+      <w:bookmarkStart w:id="24" w:name="_CTVP0018e47a9aca6d94955a3352a3a36650ce7"/>
+      <w:r>
+        <w:t>[13, pp. 348-250]</w:t>
+      </w:r>
+      <w:bookmarkEnd w:id="24"/>
+      <w:r>
+        <w:fldChar w:fldCharType="end"/>
+      </w:r>
+      <w:r>
+        <w:t xml:space="preserve"> and conducted for three of the </w:t>
+      </w:r>
+      <w:r>
+        <w:t xml:space="preserve">algorithms with all nine data sets generated from the validation set as described in section C. </w:t>
+      </w:r>
+      <w:r>
+        <w:t>As the Gaussian Na</w:t>
+      </w:r>
+      <w:r>
+        <w:t>ï</w:t>
+      </w:r>
+      <w:r>
+        <w:t>ve Bayes classifier does not have a relevant, configurable parameter, no randomized search was done for it. The results of this step can be seen in table 1 in the appendix.</w:t>
+      </w:r>
+      <w:r>
+        <w:t xml:space="preserve"> Only the top ranked model’s parameters were considered further.</w:t>
+      </w:r>
+      <w:bookmarkStart w:id="25" w:name="_GoBack"/>
+      <w:bookmarkEnd w:id="25"/>
+    </w:p>
+    <w:p>
+      <w:pPr>
+        <w:pStyle w:val="berschrift2"/>
+      </w:pPr>
+      <w:r>
+        <w:t>Experiment</w:t>
       </w:r>
     </w:p>
     <w:p>
@@ -1398,18 +2325,26 @@
         <w:pStyle w:val="Textkrper"/>
       </w:pPr>
       <w:r>
+        <w:t xml:space="preserve">Lorem ipsum dolor sit amet, consetetur sadipscing elitr, sed diam nonumy eirmod tempor invidunt ut labore et dolore magna aliquyam erat, sed diam voluptua. At vero eos et accusam et </w:t>
+      </w:r>
+      <w:r>
+        <w:t>justo duo dolores et ea rebum. Stet clita kasd gubergren, no sea takimata sanctus est Lorem ipsum dolor sit amet. Lorem ipsum dolor sit amet, consetetur sadipscing elitr, sed diam nonumy eirmod tempor invidunt ut labore et dolore magna aliquyam erat, sed diam voluptua. At vero eos et accusam et justo duo dolores et ea rebum. Stet clita kasd gubergren, no sea takimata sanctus est Lorem ipsum dolor sit amet.</w:t>
+      </w:r>
+    </w:p>
+    <w:p>
+      <w:pPr>
+        <w:pStyle w:val="Textkrper"/>
+      </w:pPr>
+      <w:r>
         <w:t>Lorem ipsum dolor sit amet, consetetur sadipscing elitr, sed diam nonumy eirmod tempor invidunt ut labore et dolore magna aliquyam erat, sed diam voluptua. At vero eos et accusam et justo duo dolores et ea rebum. Stet clita kasd gubergren, no sea takimata sanctus est Lorem ipsum dolor sit amet. Lorem ipsum dolor sit amet, consetetur sadipscing elitr, sed diam nonumy eirmod tempor invidunt ut labore et dolore magna aliquyam erat, sed diam voluptua. At vero eos et accusam et justo duo dolores et ea rebum. Stet clita kasd gubergren, no sea takimata sanctus est Lorem ipsum dolor sit amet.</w:t>
       </w:r>
     </w:p>
     <w:p>
       <w:pPr>
-        <w:pStyle w:val="Textkrper"/>
-      </w:pPr>
-      <w:r>
-        <w:t xml:space="preserve">Lorem ipsum dolor sit amet, consetetur sadipscing elitr, sed diam nonumy eirmod tempor invidunt ut labore et dolore magna aliquyam erat, sed diam voluptua. At vero eos et accusam et </w:t>
-      </w:r>
-      <w:r>
-        <w:t>justo duo dolores et ea rebum. Stet clita kasd gubergren, no sea takimata sanctus est Lorem ipsum dolor sit amet. Lorem ipsum dolor sit amet, consetetur sadipscing elitr, sed diam nonumy eirmod tempor invidunt ut labore et dolore magna aliquyam erat, sed diam voluptua. At vero eos et accusam et justo duo dolores et ea rebum. Stet clita kasd gubergren, no sea takimata sanctus est Lorem ipsum dolor sit amet.</w:t>
+        <w:pStyle w:val="berschrift1"/>
+      </w:pPr>
+      <w:r>
+        <w:t>Results and Analysis</w:t>
       </w:r>
     </w:p>
     <w:p>
@@ -1419,11 +2354,9 @@
       <w:r>
         <w:t>Lorem ipsum dolor sit amet, consetetur sadipscing elitr, sed diam nonumy eirmod tempor invidunt ut labore et dolore magna aliquyam erat, sed diam voluptua. At vero eos et accusam et justo duo dolores et ea rebum. Stet clita kasd gubergren, no sea takimata sanctus est Lorem ipsum dolor sit amet. Lorem ipsum dolor sit amet, consetetur sadipscing elitr, sed diam nonumy eirmod tempor invidunt ut labore et dolore magna aliquyam erat, sed diam voluptua. At vero eos et accusam et justo duo dolores et ea rebum. Stet clita kasd gubergren, no sea takimata sanctus est Lorem ipsum dolor sit amet.</w:t>
       </w:r>
-    </w:p>
-    <w:p>
-      <w:pPr>
-        <w:pStyle w:val="Textkrper"/>
-      </w:pPr>
+      <w:r>
+        <w:t xml:space="preserve"> </w:t>
+      </w:r>
       <w:r>
         <w:t>Lorem ipsum dolor sit amet, consetetur sadipscing elitr, sed diam nonumy eirmod tempor invidunt ut labore et dolore magna aliquyam erat, sed diam voluptua. At vero eos et accusam et justo duo dolores et ea rebum. Stet clita kasd gubergren, no sea takimata sanctus est Lorem ipsum dolor sit amet. Lorem ipsum dolor sit amet, consetetur sadipscing elitr, sed diam nonumy eirmod tempor invidunt ut labore et dolore magna aliquyam erat, sed diam voluptua. At vero eos et accusam et justo duo dolores et ea rebum. Stet clita kasd gubergren, no sea takimata sanctus est Lorem ipsum dolor sit amet.</w:t>
       </w:r>
@@ -1432,20 +2365,6 @@
       <w:pPr>
         <w:pStyle w:val="Textkrper"/>
       </w:pPr>
-      <w:r>
-        <w:t>Lorem ipsum dolor sit amet, consetetur sadipscing elitr, sed diam nonumy eirmod tempor invidunt ut labore et dolore magna aliquyam erat, sed diam voluptua. At vero eos et accusam et justo duo dolores et ea rebum. Stet clita kasd gubergren, no sea takimata sanctus est Lorem ipsum dolor sit amet. Lorem ipsum dolor sit amet, consetetur sadipscing elitr, sed diam nonumy eirmod tempor invidunt ut labore et dolore magna aliquyam erat, se</w:t>
-      </w:r>
-      <w:r>
-        <w:t>d diam voluptua.</w:t>
-      </w:r>
-    </w:p>
-    <w:p>
-      <w:pPr>
-        <w:pStyle w:val="berschrift2"/>
-      </w:pPr>
-      <w:r>
-        <w:t>Hyperparameter Optimization</w:t>
-      </w:r>
     </w:p>
     <w:p>
       <w:pPr>
@@ -1459,6 +2378,23 @@
       <w:pPr>
         <w:pStyle w:val="Textkrper"/>
       </w:pPr>
+    </w:p>
+    <w:p>
+      <w:pPr>
+        <w:pStyle w:val="Textkrper"/>
+      </w:pPr>
+      <w:r>
+        <w:t xml:space="preserve">Lorem ipsum dolor sit amet, consetetur sadipscing elitr, sed diam nonumy eirmod tempor invidunt ut labore et dolore magna aliquyam erat, sed diam voluptua. At vero eos et accusam et justo duo dolores et ea rebum. Stet clita kasd gubergren, no sea takimata sanctus est Lorem ipsum dolor sit amet. Lorem ipsum dolor sit amet, consetetur sadipscing elitr, sed diam nonumy </w:t>
+      </w:r>
+      <w:r>
+        <w:lastRenderedPageBreak/>
+        <w:t>eirmod tempor invidunt ut labore et dolore magna aliquyam erat, sed diam voluptua. At vero eos et accusam et justo duo dolores et ea rebum. Stet clita kasd gubergren, no sea takimata sanctus est Lorem ipsum dolor sit amet.</w:t>
+      </w:r>
+    </w:p>
+    <w:p>
+      <w:pPr>
+        <w:pStyle w:val="Textkrper"/>
+      </w:pPr>
       <w:r>
         <w:t>Lorem ipsum dolor sit amet, consetetur sadipscing elitr, sed diam nonumy eirmod tempor invidunt ut labore et dolore magna aliquyam erat, sed diam voluptua. At vero eos et accusam et justo duo dolores et ea rebum. Stet clita kasd gubergren, no sea takimata sanctus est Lorem ipsum dolor sit amet. Lorem ipsum dolor sit amet, consetetur sadipscing elitr, sed diam nonumy eirmod tempor invidunt ut labore et dolore magna aliquyam erat, sed diam voluptua. At vero eos et accusam et justo duo dolores et ea rebum. Stet clita kasd gubergren, no sea takimata sanctus est Lorem ipsum dolor sit amet.</w:t>
       </w:r>
@@ -1468,20 +2404,11 @@
         <w:pStyle w:val="Textkrper"/>
       </w:pPr>
       <w:r>
-        <w:lastRenderedPageBreak/>
         <w:t>Lorem ipsum dolor sit amet, consetetur sadipscing elitr, sed diam nonumy eirmod tempor invidunt ut labore et dolore magna aliquyam erat, sed diam voluptua. At vero eos et accusam et justo duo dolores et ea rebum. Stet clita kasd gubergren, no sea takimata sanctus est Lorem ipsum dolor sit amet. Lorem ipsum dolor sit amet, consetetur sadipscing elitr, sed diam nonumy eirmod tempor invidunt ut labore et dolore magna aliquyam erat, sed diam voluptua. At vero eos et accusam et justo duo dolores et ea rebum. Stet clita kasd gubergren, no sea takimata sanctus est Lorem ipsum dolor sit amet.</w:t>
       </w:r>
     </w:p>
     <w:p>
       <w:pPr>
-        <w:pStyle w:val="berschrift2"/>
-      </w:pPr>
-      <w:r>
-        <w:t>Experiment</w:t>
-      </w:r>
-    </w:p>
-    <w:p>
-      <w:pPr>
         <w:pStyle w:val="Textkrper"/>
       </w:pPr>
       <w:r>
@@ -1490,127 +2417,32 @@
     </w:p>
     <w:p>
       <w:pPr>
+        <w:pStyle w:val="berschrift1"/>
+      </w:pPr>
+      <w:r>
+        <w:t>Conclusions</w:t>
+      </w:r>
+    </w:p>
+    <w:p>
+      <w:pPr>
+        <w:pStyle w:val="Textkrper"/>
+      </w:pPr>
+      <w:r>
+        <w:t xml:space="preserve">Lorem ipsum dolor sit amet, consetetur sadipscing elitr, sed diam nonumy eirmod tempor invidunt ut labore et dolore magna </w:t>
+      </w:r>
+      <w:r>
+        <w:t>aliquyam erat, sed diam voluptua. At vero eos et accusam et justo duo dolores et ea rebum. Stet clita kasd gubergren, no sea takimata sanctus est Lorem ipsum dolor sit amet. Lorem ipsum dolor sit amet, consetetur sadipscing elitr, sed diam nonumy eirmod tempor invidunt ut labore et dolore magna aliquyam erat, sed diam voluptua. At vero eos et accusam et justo duo dolores et ea rebum. Stet clita kasd gubergren, no sea takimata sanctus est Lorem ipsum dolor sit amet.</w:t>
+      </w:r>
+      <w:r>
+        <w:t xml:space="preserve"> </w:t>
+      </w:r>
+    </w:p>
+    <w:p>
+      <w:pPr>
         <w:pStyle w:val="Textkrper"/>
       </w:pPr>
       <w:r>
         <w:t>Lorem ipsum dolor sit amet, consetetur sadipscing elitr, sed diam nonumy eirmod tempor invidunt ut labore et dolore magna aliquyam erat, sed diam voluptua. At vero eos et accusam et justo duo dolores et ea rebum. Stet clita kasd gubergren, no sea takimata sanctus est Lorem ipsum dolor sit amet. Lorem ipsum dolor sit amet, consetetur sadipscing elitr, sed diam nonumy eirmod tempor invidunt ut labore et dolore magna aliquyam erat, sed diam voluptua. At vero eos et accusam et justo duo dolores et ea rebum. Stet clita kasd gubergren, no sea takimata sanctus est Lorem ipsum dolor sit amet.</w:t>
-      </w:r>
-    </w:p>
-    <w:p>
-      <w:pPr>
-        <w:pStyle w:val="Textkrper"/>
-      </w:pPr>
-      <w:r>
-        <w:t>Lorem ipsum dolor sit amet, consetetur sadipscing elitr, sed diam nonumy eirmod tempor invidunt ut labore et dolore magna aliquyam erat, sed diam voluptua. At vero eos et accusam et justo duo dolores et ea rebum. Stet clita kasd gubergren, no sea takimata sanctus est Lorem ipsum dolor sit amet. Lorem ipsum dolor sit amet, consetetur sadipscing elitr, sed diam nonumy eirmod tempor invidunt ut labore et dolore magna aliquyam erat, sed diam voluptua. At vero eos et accusam et justo duo dolores et ea rebum. Stet clita kasd gubergren, no sea takimata sanctus est Lorem ipsum dolor sit amet.</w:t>
-      </w:r>
-    </w:p>
-    <w:p>
-      <w:pPr>
-        <w:pStyle w:val="berschrift1"/>
-      </w:pPr>
-      <w:r>
-        <w:t>Results and Analysis</w:t>
-      </w:r>
-    </w:p>
-    <w:p>
-      <w:pPr>
-        <w:pStyle w:val="Textkrper"/>
-      </w:pPr>
-      <w:r>
-        <w:t>Lorem ipsum dolor sit amet, consetetur sadipscing elitr, sed diam nonumy eirmod tempor invidunt ut labore et dolore magna aliquyam erat, sed diam voluptua. At vero eos et accusam et justo duo dolores et ea rebum. Stet clita kasd gubergren, no sea takimata sanctus est Lorem ipsum dolor sit amet. Lorem ipsum dolor sit amet, consetetur sadipscing elitr, sed diam nonumy eirmod tempor invidunt ut labore et dolore magna aliquyam erat, sed diam voluptua. At vero eos et accusam et justo duo dolores et ea rebum. Stet clita kasd gubergren, no sea takimata sanctus est Lorem ipsum dolor sit amet.</w:t>
-      </w:r>
-      <w:r>
-        <w:t xml:space="preserve"> </w:t>
-      </w:r>
-      <w:r>
-        <w:t xml:space="preserve">Lorem ipsum dolor sit amet, consetetur sadipscing elitr, sed diam nonumy eirmod tempor invidunt ut labore et dolore magna aliquyam erat, sed diam voluptua. At vero eos et accusam et justo duo dolores et ea rebum. Stet clita kasd gubergren, no sea takimata sanctus est </w:t>
-      </w:r>
-      <w:r>
-        <w:t>Lorem ipsum dolor sit amet. Lorem ipsum dolor sit amet, consetetur sadipscing elitr, sed diam nonumy eirmod tempor invidunt ut labore et dolore magna aliquyam erat, sed diam voluptua. At vero eos et accusam et justo duo dolores et ea rebum. Stet clita kasd gubergren, no sea takimata sanctus est Lorem ipsum dolor sit amet.</w:t>
-      </w:r>
-    </w:p>
-    <w:p>
-      <w:pPr>
-        <w:pStyle w:val="Textkrper"/>
-      </w:pPr>
-    </w:p>
-    <w:p>
-      <w:pPr>
-        <w:pStyle w:val="Textkrper"/>
-      </w:pPr>
-      <w:r>
-        <w:t>Lorem ipsum dolor sit amet, consetetur sadipscing elitr, sed diam nonumy eirmod tempor invidunt ut labore et dolore magna aliquyam erat, sed diam voluptua. At vero eos et accusam et justo duo dolores et ea rebum. Stet clita kasd gubergren, no sea takimata sanctus est Lorem ipsum dolor sit amet. Lorem ipsum dolor sit amet, consetetur sadipscing elitr, sed diam nonumy eirmod tempor invidunt ut labore et dolore magna aliquyam erat, sed diam voluptua. At vero eos et accusam et justo duo dolores et ea rebum. Stet clita kasd gubergren, no sea takimata sanctus est Lorem ipsum dolor sit amet.</w:t>
-      </w:r>
-    </w:p>
-    <w:p>
-      <w:pPr>
-        <w:pStyle w:val="Textkrper"/>
-      </w:pPr>
-    </w:p>
-    <w:p>
-      <w:pPr>
-        <w:pStyle w:val="Textkrper"/>
-      </w:pPr>
-      <w:r>
-        <w:t>Lorem ipsum dolor sit amet, consetetur sadipscing elitr, sed diam nonumy eirmod tempor invidunt ut labore et dolore magna aliquyam erat, sed diam voluptua. At vero eos et accusam et justo duo dolores et ea rebum. Stet clita kasd gubergren, no sea takimata sanctus est Lorem ipsum dolor sit amet. Lorem ipsum dolor sit amet, consetetur sadipscing elitr, sed diam nonumy eirmod tempor invidunt ut labore et dolore magna aliquyam erat, sed diam voluptua. At vero eos et accusam et justo duo dolores et ea rebum. Stet clita kasd gubergren, no sea takimata sanctus est Lorem ipsum dolor sit amet.</w:t>
-      </w:r>
-    </w:p>
-    <w:p>
-      <w:pPr>
-        <w:pStyle w:val="Textkrper"/>
-      </w:pPr>
-      <w:r>
-        <w:t>Lorem ipsum dolor sit amet, consetetur sadipscing elitr, sed diam nonumy eirmod tempor invidunt ut labore et dolore magna aliquyam erat, sed diam voluptua. At vero eos et accusam et justo duo dolores et ea rebum. Stet clita kasd gubergren, no sea takimata sanctus est Lorem ipsum dolor sit amet. Lorem ipsum dolor sit amet, consetetur sadipscing elitr, sed diam nonumy eirmod tempor invidunt ut labore et dolore magna aliquyam erat, sed diam voluptua. At vero eos et accusam et justo duo dolores et ea rebum. Stet clita kasd gubergren, no sea takimata sanctus est Lorem ipsum dolor sit amet.</w:t>
-      </w:r>
-    </w:p>
-    <w:p>
-      <w:pPr>
-        <w:pStyle w:val="Textkrper"/>
-      </w:pPr>
-      <w:r>
-        <w:t>Lorem ipsum dolor sit amet, consetetur sadipscing elitr, sed diam nonumy eirmod tempor invidunt ut labore et dolore magna aliquyam erat, sed diam voluptua. At vero eos et accusam et justo duo dolores et ea rebum. Stet clita kasd gubergren, no sea takimata sanctus est Lorem ipsum dolor sit amet. Lorem ipsum dolor sit amet, consetetur sadipscing elitr, sed diam nonumy eirmod tempor invidunt ut labore et dolore magna aliquyam erat, sed diam voluptua. At vero eos et accusam et justo duo dolores et ea rebum. Stet clita kasd gubergren, no sea takimata sanctus est Lorem ipsum dolor sit amet.</w:t>
-      </w:r>
-    </w:p>
-    <w:p>
-      <w:pPr>
-        <w:pStyle w:val="Textkrper"/>
-      </w:pPr>
-      <w:r>
-        <w:t xml:space="preserve">Lorem ipsum dolor sit amet, consetetur sadipscing elitr, sed diam nonumy eirmod tempor invidunt ut labore et dolore magna aliquyam erat, sed diam voluptua. At vero eos et accusam et justo duo dolores et ea rebum. Stet clita kasd gubergren, no sea takimata sanctus est Lorem ipsum dolor sit amet. Lorem ipsum dolor sit amet, consetetur sadipscing elitr, sed diam nonumy eirmod tempor invidunt ut labore et dolore magna aliquyam erat, sed diam voluptua. At vero eos et accusam et justo duo dolores </w:t>
-      </w:r>
-      <w:r>
-        <w:lastRenderedPageBreak/>
-        <w:t>et ea rebum. Stet clita kasd gubergren, no sea takimata sanctus est Lorem ipsum dolor sit amet.</w:t>
-      </w:r>
-    </w:p>
-    <w:p>
-      <w:pPr>
-        <w:pStyle w:val="berschrift1"/>
-      </w:pPr>
-      <w:r>
-        <w:t>Conclusions</w:t>
-      </w:r>
-    </w:p>
-    <w:p>
-      <w:pPr>
-        <w:pStyle w:val="Textkrper"/>
-      </w:pPr>
-      <w:r>
-        <w:t>Lorem ipsum dolor sit amet, consetetur sadipscing elitr, sed diam nonumy eirmod tempor invidunt ut labore et dolore magna aliquyam erat, sed diam voluptua. At vero eos et accusam et justo duo dolores et ea rebum. Stet clita kasd gubergren, no sea takimata sanctus est Lorem ipsum dolor sit amet. Lorem ipsum dolor sit amet, consetetur sadipscing elitr, sed diam nonumy eirmod tempor invidunt ut labore et dolore magna aliquyam erat, sed diam voluptua. At vero eos et accusam et justo duo dolores et ea rebum. Stet clita kasd gubergren, no sea takimata sanctus est Lorem ipsum dolor sit amet.</w:t>
-      </w:r>
-      <w:r>
-        <w:t xml:space="preserve"> </w:t>
-      </w:r>
-    </w:p>
-    <w:p>
-      <w:pPr>
-        <w:pStyle w:val="Textkrper"/>
-      </w:pPr>
-      <w:r>
-        <w:t xml:space="preserve">Lorem ipsum dolor sit amet, consetetur sadipscing elitr, sed diam nonumy eirmod tempor invidunt ut labore et dolore magna aliquyam erat, sed diam voluptua. At vero eos et accusam et justo duo dolores et ea rebum. Stet clita kasd gubergren, no sea takimata sanctus est Lorem ipsum dolor sit amet. Lorem ipsum dolor sit amet, consetetur sadipscing elitr, sed diam nonumy eirmod tempor invidunt ut labore et dolore magna aliquyam erat, sed diam voluptua. At vero eos et accusam et justo duo dolores </w:t>
-      </w:r>
-      <w:r>
-        <w:t>et ea rebum. Stet clita kasd gubergren, no sea takimata sanctus est Lorem ipsum dolor sit amet.</w:t>
       </w:r>
     </w:p>
     <w:p>
@@ -1660,13 +2492,13 @@
         <w:fldChar w:fldCharType="begin"/>
       </w:r>
       <w:r>
-        <w:instrText>ADDIN CITAVI.BIBLIOGRAPHY 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</w:instrText>
+        <w:instrText>ADDIN CITAVI.BIBLIOGRAPHY 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</w:instrText>
       </w:r>
       <w:r>
         <w:fldChar w:fldCharType="separate"/>
       </w:r>
-      <w:bookmarkStart w:id="22" w:name="_CTVBIBLIOGRAPHY1"/>
-      <w:bookmarkEnd w:id="22"/>
+      <w:bookmarkStart w:id="26" w:name="_CTVBIBLIOGRAPHY1"/>
+      <w:bookmarkEnd w:id="26"/>
       <w:r>
         <w:t>References</w:t>
       </w:r>
@@ -1681,11 +2513,11 @@
       <w:r>
         <w:tab/>
       </w:r>
-      <w:bookmarkStart w:id="23" w:name="_CTVL00133df251cc2c04cf0964fe6868e614f15"/>
+      <w:bookmarkStart w:id="27" w:name="_CTVL00133df251cc2c04cf0964fe6868e614f15"/>
       <w:r>
         <w:t xml:space="preserve">H. Allcott and M. Gentzkow, “Social Media and Fake News in the 2016 Election,” </w:t>
       </w:r>
-      <w:bookmarkEnd w:id="23"/>
+      <w:bookmarkEnd w:id="27"/>
       <w:r>
         <w:rPr>
           <w:i/>
@@ -1706,11 +2538,11 @@
       <w:r>
         <w:tab/>
       </w:r>
-      <w:bookmarkStart w:id="24" w:name="_CTVL001e9bc93b817534bdfb3da0e19592666c3"/>
+      <w:bookmarkStart w:id="28" w:name="_CTVL001e9bc93b817534bdfb3da0e19592666c3"/>
       <w:r>
         <w:t xml:space="preserve">V. L. Rubin, Y. Chen, and N. J. Conroy, “Deception detection for news: Three types of fakes,” </w:t>
       </w:r>
-      <w:bookmarkEnd w:id="24"/>
+      <w:bookmarkEnd w:id="28"/>
       <w:r>
         <w:rPr>
           <w:i/>
@@ -1731,11 +2563,11 @@
       <w:r>
         <w:tab/>
       </w:r>
-      <w:bookmarkStart w:id="25" w:name="_CTVL0018498f76e25cf4a629f7843df583f4e3f"/>
+      <w:bookmarkStart w:id="29" w:name="_CTVL0018498f76e25cf4a629f7843df583f4e3f"/>
       <w:r>
         <w:t xml:space="preserve">Zhiwei Jin, Juan Cao, Yongdong Zhang, and Jiebo Luo, “News Verification by Exploiting Conflicting Social Viewpoints in Microblogs,” </w:t>
       </w:r>
-      <w:bookmarkEnd w:id="25"/>
+      <w:bookmarkEnd w:id="29"/>
       <w:r>
         <w:rPr>
           <w:i/>
@@ -1756,11 +2588,11 @@
       <w:r>
         <w:tab/>
       </w:r>
-      <w:bookmarkStart w:id="26" w:name="_CTVL001ff15a6f4aad14e7789995c4b8f94550c"/>
+      <w:bookmarkStart w:id="30" w:name="_CTVL001ff15a6f4aad14e7789995c4b8f94550c"/>
       <w:r>
         <w:t xml:space="preserve">N. J. Conroy, V. L. Rubin, and Y. Chen, “Automatic deception detection: Methods for finding fake news,” </w:t>
       </w:r>
-      <w:bookmarkEnd w:id="26"/>
+      <w:bookmarkEnd w:id="30"/>
       <w:r>
         <w:rPr>
           <w:i/>
@@ -1781,11 +2613,11 @@
       <w:r>
         <w:tab/>
       </w:r>
-      <w:bookmarkStart w:id="27" w:name="_CTVL001e0c00bb893eb4b4db7a500f09a23cd27"/>
+      <w:bookmarkStart w:id="31" w:name="_CTVL001e0c00bb893eb4b4db7a500f09a23cd27"/>
       <w:r>
         <w:t xml:space="preserve">E. Tacchini, G. Ballarin, M. L. Della Vedova, S. Moret, and L. de Alfaro, </w:t>
       </w:r>
-      <w:bookmarkEnd w:id="27"/>
+      <w:bookmarkEnd w:id="31"/>
       <w:r>
         <w:rPr>
           <w:i/>
@@ -1806,12 +2638,12 @@
       <w:r>
         <w:tab/>
       </w:r>
-      <w:bookmarkStart w:id="28" w:name="_CTVL001abdcb7518a294fda8224302486f954d8"/>
+      <w:bookmarkStart w:id="32" w:name="_CTVL001abdcb7518a294fda8224302486f954d8"/>
       <w:r>
         <w:t>Samir Bajaj, “"The Pope Has a New Baby!": Fake News Detection Using Deep Learning,” Report, Stanford University, Stanford, 2017.</w:t>
       </w:r>
     </w:p>
-    <w:bookmarkEnd w:id="28"/>
+    <w:bookmarkEnd w:id="32"/>
     <w:p>
       <w:pPr>
         <w:pStyle w:val="CitaviBibliographyEntry"/>
@@ -1822,11 +2654,11 @@
       <w:r>
         <w:tab/>
       </w:r>
-      <w:bookmarkStart w:id="29" w:name="_CTVL0012c278ff6eb8e46e789972d8c0a2fdece"/>
+      <w:bookmarkStart w:id="33" w:name="_CTVL0012c278ff6eb8e46e789972d8c0a2fdece"/>
       <w:r>
         <w:t xml:space="preserve">C. D. Manning, P. Raghavan, and H. Schütze, </w:t>
       </w:r>
-      <w:bookmarkEnd w:id="29"/>
+      <w:bookmarkEnd w:id="33"/>
       <w:r>
         <w:rPr>
           <w:i/>
@@ -1847,14 +2679,14 @@
       <w:r>
         <w:tab/>
       </w:r>
-      <w:bookmarkStart w:id="30" w:name="_CTVL001f3b1a3efb13f4483aa7e94edc975f54c"/>
+      <w:bookmarkStart w:id="34" w:name="_CTVL001f3b1a3efb13f4483aa7e94edc975f54c"/>
       <w:r>
         <w:rPr>
           <w:i/>
         </w:rPr>
         <w:t xml:space="preserve">Getting Real about Fake News. </w:t>
       </w:r>
-      <w:bookmarkEnd w:id="30"/>
+      <w:bookmarkEnd w:id="34"/>
       <w:r>
         <w:t>[Online] Available: https://www.kaggle.com/mrisdal/fake-news. Accessed on: Feb. 13 2018.</w:t>
       </w:r>
@@ -1869,14 +2701,14 @@
       <w:r>
         <w:tab/>
       </w:r>
-      <w:bookmarkStart w:id="31" w:name="_CTVL0011ade382779ac4187949ecdc8b76f4fbe"/>
+      <w:bookmarkStart w:id="35" w:name="_CTVL0011ade382779ac4187949ecdc8b76f4fbe"/>
       <w:r>
         <w:rPr>
           <w:i/>
         </w:rPr>
         <w:t xml:space="preserve">NewsIR'16 - Signal Media News Dataset. </w:t>
       </w:r>
-      <w:bookmarkEnd w:id="31"/>
+      <w:bookmarkEnd w:id="35"/>
       <w:r>
         <w:t>[Online] Available: http://research.signalmedia.co/newsir16/signal-dataset.html. Accessed on: Feb. 13 2018.</w:t>
       </w:r>
@@ -1886,16 +2718,17 @@
         <w:pStyle w:val="CitaviBibliographyEntry"/>
       </w:pPr>
       <w:r>
+        <w:lastRenderedPageBreak/>
         <w:t>[10]</w:t>
       </w:r>
       <w:r>
         <w:tab/>
       </w:r>
-      <w:bookmarkStart w:id="32" w:name="_CTVL00184a6be7c43aa47eb87fc104db9ee522f"/>
+      <w:bookmarkStart w:id="36" w:name="_CTVL00184a6be7c43aa47eb87fc104db9ee522f"/>
       <w:r>
         <w:t xml:space="preserve">W. Y. Wang, </w:t>
       </w:r>
-      <w:bookmarkEnd w:id="32"/>
+      <w:bookmarkEnd w:id="36"/>
       <w:r>
         <w:rPr>
           <w:i/>
@@ -1916,14 +2749,14 @@
       <w:r>
         <w:tab/>
       </w:r>
-      <w:bookmarkStart w:id="33" w:name="_CTVL0010c57eb1b2c634bc1b5e2abd46eb610ee"/>
+      <w:bookmarkStart w:id="37" w:name="_CTVL0010c57eb1b2c634bc1b5e2abd46eb610ee"/>
       <w:r>
         <w:rPr>
           <w:i/>
         </w:rPr>
         <w:t xml:space="preserve">scikit-learn: machine learning in Python — scikit-learn 0.19.1 documentation. </w:t>
       </w:r>
-      <w:bookmarkEnd w:id="33"/>
+      <w:bookmarkEnd w:id="37"/>
       <w:r>
         <w:t>[Online] Available: http://scikit-learn.org/stable/. Accessed on: Feb. 13 2018.</w:t>
       </w:r>
@@ -1938,14 +2771,14 @@
       <w:r>
         <w:tab/>
       </w:r>
-      <w:bookmarkStart w:id="34" w:name="_CTVL001b56ef70d0a9e4506adb690c14665e172"/>
+      <w:bookmarkStart w:id="38" w:name="_CTVL001b56ef70d0a9e4506adb690c14665e172"/>
       <w:r>
         <w:rPr>
           <w:i/>
         </w:rPr>
         <w:t xml:space="preserve">BTH - Courses. </w:t>
       </w:r>
-      <w:bookmarkEnd w:id="34"/>
+      <w:bookmarkEnd w:id="38"/>
       <w:r>
         <w:t>[Online] Available: https://www.bth.se/eng/courses/T0001661/20202/. Accessed on: Feb. 13 2018.</w:t>
       </w:r>
@@ -1960,11 +2793,11 @@
       <w:r>
         <w:tab/>
       </w:r>
-      <w:bookmarkStart w:id="35" w:name="_CTVL001f7720cfd31344f7c87b657f3dad68c93"/>
+      <w:bookmarkStart w:id="39" w:name="_CTVL001f7720cfd31344f7c87b657f3dad68c93"/>
       <w:r>
         <w:t xml:space="preserve">P. Flach, </w:t>
       </w:r>
-      <w:bookmarkEnd w:id="35"/>
+      <w:bookmarkEnd w:id="39"/>
       <w:r>
         <w:rPr>
           <w:i/>
@@ -1985,11 +2818,11 @@
       <w:r>
         <w:tab/>
       </w:r>
-      <w:bookmarkStart w:id="36" w:name="_CTVL001a7c83b6e83c34fb98c23eefd952ae96f"/>
+      <w:bookmarkStart w:id="40" w:name="_CTVL001a7c83b6e83c34fb98c23eefd952ae96f"/>
       <w:r>
         <w:t xml:space="preserve">K. Weinberger, A. Dasgupta, J. Langford, A. Smola, and J. Attenberg, “Feature hashing for large scale multitask learning,” in </w:t>
       </w:r>
-      <w:bookmarkEnd w:id="36"/>
+      <w:bookmarkEnd w:id="40"/>
       <w:r>
         <w:rPr>
           <w:i/>
@@ -2010,11 +2843,52 @@
       <w:r>
         <w:tab/>
       </w:r>
-      <w:bookmarkStart w:id="37" w:name="_CTVL0015f6453347f254e119068c68790332516"/>
+      <w:bookmarkStart w:id="41" w:name="_CTVL0015f6453347f254e119068c68790332516"/>
       <w:r>
         <w:t>“mobile_nlp_feature_mixing,” http://www.cs.jhu.edu/~mdredze/publications/mobile_nlp_feature_mixing.pdf.</w:t>
       </w:r>
-      <w:bookmarkEnd w:id="37"/>
+    </w:p>
+    <w:bookmarkEnd w:id="41"/>
+    <w:p>
+      <w:pPr>
+        <w:pStyle w:val="CitaviBibliographyEntry"/>
+      </w:pPr>
+      <w:r>
+        <w:t>[16]</w:t>
+      </w:r>
+      <w:r>
+        <w:tab/>
+      </w:r>
+      <w:bookmarkStart w:id="42" w:name="_CTVL0018a64be40671f404da5d3af4bcc4cda24"/>
+      <w:r>
+        <w:t>“proc.dvi,” http://ect.bell-labs.com/who/tkh/publications/papers/odt.pdf.</w:t>
+      </w:r>
+    </w:p>
+    <w:bookmarkEnd w:id="42"/>
+    <w:p>
+      <w:pPr>
+        <w:pStyle w:val="CitaviBibliographyEntry"/>
+      </w:pPr>
+      <w:r>
+        <w:t>[17]</w:t>
+      </w:r>
+      <w:r>
+        <w:tab/>
+      </w:r>
+      <w:bookmarkStart w:id="43" w:name="_CTVL001d045c5ca50824dc7adf8f1a0eba7fafa"/>
+      <w:r>
+        <w:t xml:space="preserve">“Introduction,” in </w:t>
+      </w:r>
+      <w:bookmarkEnd w:id="43"/>
+      <w:r>
+        <w:rPr>
+          <w:i/>
+        </w:rPr>
+        <w:t>Introduction to Polymer Rheology</w:t>
+      </w:r>
+      <w:r>
+        <w:t>, M. T. Shaw, Ed., Hoboken: John Wiley &amp; Sons, 2012, pp. 1–14.</w:t>
+      </w:r>
       <w:r>
         <w:fldChar w:fldCharType="end"/>
       </w:r>
@@ -2030,9 +2904,136 @@
 </w:document>
 </file>
 
+<file path=word/endnotes.xml><?xml version="1.0" encoding="utf-8"?>
+<w:endnotes xmlns:wpc="http://schemas.microsoft.com/office/word/2010/wordprocessingCanvas" xmlns:mc="http://schemas.openxmlformats.org/markup-compatibility/2006" xmlns:o="urn:schemas-microsoft-com:office:office" xmlns:r="http://schemas.openxmlformats.org/officeDocument/2006/relationships" xmlns:m="http://schemas.openxmlformats.org/officeDocument/2006/math" xmlns:v="urn:schemas-microsoft-com:vml" xmlns:wp14="http://schemas.microsoft.com/office/word/2010/wordprocessingDrawing" xmlns:wp="http://schemas.openxmlformats.org/drawingml/2006/wordprocessingDrawing" xmlns:w10="urn:schemas-microsoft-com:office:word" xmlns:w="http://schemas.openxmlformats.org/wordprocessingml/2006/main" xmlns:w14="http://schemas.microsoft.com/office/word/2010/wordml" xmlns:w15="http://schemas.microsoft.com/office/word/2012/wordml" xmlns:wpg="http://schemas.microsoft.com/office/word/2010/wordprocessingGroup" xmlns:wpi="http://schemas.microsoft.com/office/word/2010/wordprocessingInk" xmlns:wne="http://schemas.microsoft.com/office/word/2006/wordml" xmlns:wps="http://schemas.microsoft.com/office/word/2010/wordprocessingShape" mc:Ignorable="w14 w15 wp14">
+  <w:endnote w:type="separator" w:id="-1">
+    <w:p>
+      <w:r>
+        <w:separator/>
+      </w:r>
+    </w:p>
+  </w:endnote>
+  <w:endnote w:type="continuationSeparator" w:id="0">
+    <w:p>
+      <w:r>
+        <w:continuationSeparator/>
+      </w:r>
+    </w:p>
+  </w:endnote>
+</w:endnotes>
+</file>
+
+<file path=word/footnotes.xml><?xml version="1.0" encoding="utf-8"?>
+<w:footnotes xmlns:wpc="http://schemas.microsoft.com/office/word/2010/wordprocessingCanvas" xmlns:mc="http://schemas.openxmlformats.org/markup-compatibility/2006" xmlns:o="urn:schemas-microsoft-com:office:office" xmlns:r="http://schemas.openxmlformats.org/officeDocument/2006/relationships" xmlns:m="http://schemas.openxmlformats.org/officeDocument/2006/math" xmlns:v="urn:schemas-microsoft-com:vml" xmlns:wp14="http://schemas.microsoft.com/office/word/2010/wordprocessingDrawing" xmlns:wp="http://schemas.openxmlformats.org/drawingml/2006/wordprocessingDrawing" xmlns:w10="urn:schemas-microsoft-com:office:word" xmlns:w="http://schemas.openxmlformats.org/wordprocessingml/2006/main" xmlns:w14="http://schemas.microsoft.com/office/word/2010/wordml" xmlns:w15="http://schemas.microsoft.com/office/word/2012/wordml" xmlns:wpg="http://schemas.microsoft.com/office/word/2010/wordprocessingGroup" xmlns:wpi="http://schemas.microsoft.com/office/word/2010/wordprocessingInk" xmlns:wne="http://schemas.microsoft.com/office/word/2006/wordml" xmlns:wps="http://schemas.microsoft.com/office/word/2010/wordprocessingShape" mc:Ignorable="w14 w15 wp14">
+  <w:footnote w:type="separator" w:id="-1">
+    <w:p>
+      <w:r>
+        <w:separator/>
+      </w:r>
+    </w:p>
+  </w:footnote>
+  <w:footnote w:type="continuationSeparator" w:id="0">
+    <w:p>
+      <w:r>
+        <w:continuationSeparator/>
+      </w:r>
+    </w:p>
+  </w:footnote>
+</w:footnotes>
+</file>
+
 <file path=word/numbering.xml><?xml version="1.0" encoding="utf-8"?>
 <w:numbering xmlns:wpc="http://schemas.microsoft.com/office/word/2010/wordprocessingCanvas" xmlns:mc="http://schemas.openxmlformats.org/markup-compatibility/2006" xmlns:o="urn:schemas-microsoft-com:office:office" xmlns:r="http://schemas.openxmlformats.org/officeDocument/2006/relationships" xmlns:m="http://schemas.openxmlformats.org/officeDocument/2006/math" xmlns:v="urn:schemas-microsoft-com:vml" xmlns:wp14="http://schemas.microsoft.com/office/word/2010/wordprocessingDrawing" xmlns:wp="http://schemas.openxmlformats.org/drawingml/2006/wordprocessingDrawing" xmlns:w10="urn:schemas-microsoft-com:office:word" xmlns:w="http://schemas.openxmlformats.org/wordprocessingml/2006/main" xmlns:w14="http://schemas.microsoft.com/office/word/2010/wordml" xmlns:w15="http://schemas.microsoft.com/office/word/2012/wordml" xmlns:wpg="http://schemas.microsoft.com/office/word/2010/wordprocessingGroup" xmlns:wpi="http://schemas.microsoft.com/office/word/2010/wordprocessingInk" xmlns:wne="http://schemas.microsoft.com/office/word/2006/wordml" xmlns:wps="http://schemas.microsoft.com/office/word/2010/wordprocessingShape" mc:Ignorable="w14 w15 wp14">
   <w:abstractNum w:abstractNumId="0" w15:restartNumberingAfterBreak="0">
+    <w:nsid w:val="0167727C"/>
+    <w:multiLevelType w:val="hybridMultilevel"/>
+    <w:tmpl w:val="F0B6FB00"/>
+    <w:lvl w:ilvl="0" w:tplc="7180BECA">
+      <w:start w:val="1"/>
+      <w:numFmt w:val="decimal"/>
+      <w:lvlText w:val="(%1)"/>
+      <w:lvlJc w:val="left"/>
+      <w:pPr>
+        <w:ind w:left="648" w:hanging="360"/>
+      </w:pPr>
+      <w:rPr>
+        <w:rFonts w:hint="default"/>
+      </w:rPr>
+    </w:lvl>
+    <w:lvl w:ilvl="1" w:tplc="04070019" w:tentative="1">
+      <w:start w:val="1"/>
+      <w:numFmt w:val="lowerLetter"/>
+      <w:lvlText w:val="%2."/>
+      <w:lvlJc w:val="left"/>
+      <w:pPr>
+        <w:ind w:left="1368" w:hanging="360"/>
+      </w:pPr>
+    </w:lvl>
+    <w:lvl w:ilvl="2" w:tplc="0407001B" w:tentative="1">
+      <w:start w:val="1"/>
+      <w:numFmt w:val="lowerRoman"/>
+      <w:lvlText w:val="%3."/>
+      <w:lvlJc w:val="right"/>
+      <w:pPr>
+        <w:ind w:left="2088" w:hanging="180"/>
+      </w:pPr>
+    </w:lvl>
+    <w:lvl w:ilvl="3" w:tplc="0407000F" w:tentative="1">
+      <w:start w:val="1"/>
+      <w:numFmt w:val="decimal"/>
+      <w:lvlText w:val="%4."/>
+      <w:lvlJc w:val="left"/>
+      <w:pPr>
+        <w:ind w:left="2808" w:hanging="360"/>
+      </w:pPr>
+    </w:lvl>
+    <w:lvl w:ilvl="4" w:tplc="04070019" w:tentative="1">
+      <w:start w:val="1"/>
+      <w:numFmt w:val="lowerLetter"/>
+      <w:lvlText w:val="%5."/>
+      <w:lvlJc w:val="left"/>
+      <w:pPr>
+        <w:ind w:left="3528" w:hanging="360"/>
+      </w:pPr>
+    </w:lvl>
+    <w:lvl w:ilvl="5" w:tplc="0407001B" w:tentative="1">
+      <w:start w:val="1"/>
+      <w:numFmt w:val="lowerRoman"/>
+      <w:lvlText w:val="%6."/>
+      <w:lvlJc w:val="right"/>
+      <w:pPr>
+        <w:ind w:left="4248" w:hanging="180"/>
+      </w:pPr>
+    </w:lvl>
+    <w:lvl w:ilvl="6" w:tplc="0407000F" w:tentative="1">
+      <w:start w:val="1"/>
+      <w:numFmt w:val="decimal"/>
+      <w:lvlText w:val="%7."/>
+      <w:lvlJc w:val="left"/>
+      <w:pPr>
+        <w:ind w:left="4968" w:hanging="360"/>
+      </w:pPr>
+    </w:lvl>
+    <w:lvl w:ilvl="7" w:tplc="04070019" w:tentative="1">
+      <w:start w:val="1"/>
+      <w:numFmt w:val="lowerLetter"/>
+      <w:lvlText w:val="%8."/>
+      <w:lvlJc w:val="left"/>
+      <w:pPr>
+        <w:ind w:left="5688" w:hanging="360"/>
+      </w:pPr>
+    </w:lvl>
+    <w:lvl w:ilvl="8" w:tplc="0407001B" w:tentative="1">
+      <w:start w:val="1"/>
+      <w:numFmt w:val="lowerRoman"/>
+      <w:lvlText w:val="%9."/>
+      <w:lvlJc w:val="right"/>
+      <w:pPr>
+        <w:ind w:left="6408" w:hanging="180"/>
+      </w:pPr>
+    </w:lvl>
+  </w:abstractNum>
+  <w:abstractNum w:abstractNumId="1" w15:restartNumberingAfterBreak="0">
     <w:nsid w:val="20534EFE"/>
     <w:multiLevelType w:val="hybridMultilevel"/>
     <w:tmpl w:val="FC9A6A9E"/>
@@ -2121,7 +3122,7 @@
       </w:pPr>
     </w:lvl>
   </w:abstractNum>
-  <w:abstractNum w:abstractNumId="1" w15:restartNumberingAfterBreak="0">
+  <w:abstractNum w:abstractNumId="2" w15:restartNumberingAfterBreak="0">
     <w:nsid w:val="20AF0333"/>
     <w:multiLevelType w:val="hybridMultilevel"/>
     <w:tmpl w:val="CB0E7F4E"/>
@@ -2263,7 +3264,7 @@
       </w:rPr>
     </w:lvl>
   </w:abstractNum>
-  <w:abstractNum w:abstractNumId="2" w15:restartNumberingAfterBreak="0">
+  <w:abstractNum w:abstractNumId="3" w15:restartNumberingAfterBreak="0">
     <w:nsid w:val="26FE1FCF"/>
     <w:multiLevelType w:val="hybridMultilevel"/>
     <w:tmpl w:val="33826962"/>
@@ -2428,7 +3429,7 @@
       </w:rPr>
     </w:lvl>
   </w:abstractNum>
-  <w:abstractNum w:abstractNumId="3" w15:restartNumberingAfterBreak="0">
+  <w:abstractNum w:abstractNumId="4" w15:restartNumberingAfterBreak="0">
     <w:nsid w:val="37660336"/>
     <w:multiLevelType w:val="hybridMultilevel"/>
     <w:tmpl w:val="78D27160"/>
@@ -2569,7 +3570,7 @@
       </w:rPr>
     </w:lvl>
   </w:abstractNum>
-  <w:abstractNum w:abstractNumId="4" w15:restartNumberingAfterBreak="0">
+  <w:abstractNum w:abstractNumId="5" w15:restartNumberingAfterBreak="0">
     <w:nsid w:val="39E54FC6"/>
     <w:multiLevelType w:val="singleLevel"/>
     <w:tmpl w:val="5B7288D4"/>
@@ -2589,7 +3590,96 @@
       </w:rPr>
     </w:lvl>
   </w:abstractNum>
-  <w:abstractNum w:abstractNumId="5" w15:restartNumberingAfterBreak="0">
+  <w:abstractNum w:abstractNumId="6" w15:restartNumberingAfterBreak="0">
+    <w:nsid w:val="3B1843D1"/>
+    <w:multiLevelType w:val="hybridMultilevel"/>
+    <w:tmpl w:val="61BA82D0"/>
+    <w:lvl w:ilvl="0" w:tplc="D4287EA0">
+      <w:start w:val="1"/>
+      <w:numFmt w:val="decimal"/>
+      <w:lvlText w:val="%1."/>
+      <w:lvlJc w:val="left"/>
+      <w:pPr>
+        <w:ind w:left="648" w:hanging="360"/>
+      </w:pPr>
+      <w:rPr>
+        <w:rFonts w:hint="default"/>
+      </w:rPr>
+    </w:lvl>
+    <w:lvl w:ilvl="1" w:tplc="04070019" w:tentative="1">
+      <w:start w:val="1"/>
+      <w:numFmt w:val="lowerLetter"/>
+      <w:lvlText w:val="%2."/>
+      <w:lvlJc w:val="left"/>
+      <w:pPr>
+        <w:ind w:left="1368" w:hanging="360"/>
+      </w:pPr>
+    </w:lvl>
+    <w:lvl w:ilvl="2" w:tplc="0407001B" w:tentative="1">
+      <w:start w:val="1"/>
+      <w:numFmt w:val="lowerRoman"/>
+      <w:lvlText w:val="%3."/>
+      <w:lvlJc w:val="right"/>
+      <w:pPr>
+        <w:ind w:left="2088" w:hanging="180"/>
+      </w:pPr>
+    </w:lvl>
+    <w:lvl w:ilvl="3" w:tplc="0407000F" w:tentative="1">
+      <w:start w:val="1"/>
+      <w:numFmt w:val="decimal"/>
+      <w:lvlText w:val="%4."/>
+      <w:lvlJc w:val="left"/>
+      <w:pPr>
+        <w:ind w:left="2808" w:hanging="360"/>
+      </w:pPr>
+    </w:lvl>
+    <w:lvl w:ilvl="4" w:tplc="04070019" w:tentative="1">
+      <w:start w:val="1"/>
+      <w:numFmt w:val="lowerLetter"/>
+      <w:lvlText w:val="%5."/>
+      <w:lvlJc w:val="left"/>
+      <w:pPr>
+        <w:ind w:left="3528" w:hanging="360"/>
+      </w:pPr>
+    </w:lvl>
+    <w:lvl w:ilvl="5" w:tplc="0407001B" w:tentative="1">
+      <w:start w:val="1"/>
+      <w:numFmt w:val="lowerRoman"/>
+      <w:lvlText w:val="%6."/>
+      <w:lvlJc w:val="right"/>
+      <w:pPr>
+        <w:ind w:left="4248" w:hanging="180"/>
+      </w:pPr>
+    </w:lvl>
+    <w:lvl w:ilvl="6" w:tplc="0407000F" w:tentative="1">
+      <w:start w:val="1"/>
+      <w:numFmt w:val="decimal"/>
+      <w:lvlText w:val="%7."/>
+      <w:lvlJc w:val="left"/>
+      <w:pPr>
+        <w:ind w:left="4968" w:hanging="360"/>
+      </w:pPr>
+    </w:lvl>
+    <w:lvl w:ilvl="7" w:tplc="04070019" w:tentative="1">
+      <w:start w:val="1"/>
+      <w:numFmt w:val="lowerLetter"/>
+      <w:lvlText w:val="%8."/>
+      <w:lvlJc w:val="left"/>
+      <w:pPr>
+        <w:ind w:left="5688" w:hanging="360"/>
+      </w:pPr>
+    </w:lvl>
+    <w:lvl w:ilvl="8" w:tplc="0407001B" w:tentative="1">
+      <w:start w:val="1"/>
+      <w:numFmt w:val="lowerRoman"/>
+      <w:lvlText w:val="%9."/>
+      <w:lvlJc w:val="right"/>
+      <w:pPr>
+        <w:ind w:left="6408" w:hanging="180"/>
+      </w:pPr>
+    </w:lvl>
+  </w:abstractNum>
+  <w:abstractNum w:abstractNumId="7" w15:restartNumberingAfterBreak="0">
     <w:nsid w:val="4189603E"/>
     <w:multiLevelType w:val="multilevel"/>
     <w:tmpl w:val="D4B4B71A"/>
@@ -2796,7 +3886,7 @@
       </w:rPr>
     </w:lvl>
   </w:abstractNum>
-  <w:abstractNum w:abstractNumId="6" w15:restartNumberingAfterBreak="0">
+  <w:abstractNum w:abstractNumId="8" w15:restartNumberingAfterBreak="0">
     <w:nsid w:val="44A22E61"/>
     <w:multiLevelType w:val="hybridMultilevel"/>
     <w:tmpl w:val="230025E4"/>
@@ -2885,7 +3975,7 @@
       </w:pPr>
     </w:lvl>
   </w:abstractNum>
-  <w:abstractNum w:abstractNumId="7" w15:restartNumberingAfterBreak="0">
+  <w:abstractNum w:abstractNumId="9" w15:restartNumberingAfterBreak="0">
     <w:nsid w:val="464C2282"/>
     <w:multiLevelType w:val="hybridMultilevel"/>
     <w:tmpl w:val="DAEAF9CA"/>
@@ -2974,7 +4064,96 @@
       </w:pPr>
     </w:lvl>
   </w:abstractNum>
-  <w:abstractNum w:abstractNumId="8" w15:restartNumberingAfterBreak="0">
+  <w:abstractNum w:abstractNumId="10" w15:restartNumberingAfterBreak="0">
+    <w:nsid w:val="504814A2"/>
+    <w:multiLevelType w:val="hybridMultilevel"/>
+    <w:tmpl w:val="99409AFE"/>
+    <w:lvl w:ilvl="0" w:tplc="D4287EA0">
+      <w:start w:val="1"/>
+      <w:numFmt w:val="decimal"/>
+      <w:lvlText w:val="%1."/>
+      <w:lvlJc w:val="left"/>
+      <w:pPr>
+        <w:ind w:left="936" w:hanging="360"/>
+      </w:pPr>
+      <w:rPr>
+        <w:rFonts w:hint="default"/>
+      </w:rPr>
+    </w:lvl>
+    <w:lvl w:ilvl="1" w:tplc="04070019" w:tentative="1">
+      <w:start w:val="1"/>
+      <w:numFmt w:val="lowerLetter"/>
+      <w:lvlText w:val="%2."/>
+      <w:lvlJc w:val="left"/>
+      <w:pPr>
+        <w:ind w:left="1728" w:hanging="360"/>
+      </w:pPr>
+    </w:lvl>
+    <w:lvl w:ilvl="2" w:tplc="0407001B" w:tentative="1">
+      <w:start w:val="1"/>
+      <w:numFmt w:val="lowerRoman"/>
+      <w:lvlText w:val="%3."/>
+      <w:lvlJc w:val="right"/>
+      <w:pPr>
+        <w:ind w:left="2448" w:hanging="180"/>
+      </w:pPr>
+    </w:lvl>
+    <w:lvl w:ilvl="3" w:tplc="0407000F" w:tentative="1">
+      <w:start w:val="1"/>
+      <w:numFmt w:val="decimal"/>
+      <w:lvlText w:val="%4."/>
+      <w:lvlJc w:val="left"/>
+      <w:pPr>
+        <w:ind w:left="3168" w:hanging="360"/>
+      </w:pPr>
+    </w:lvl>
+    <w:lvl w:ilvl="4" w:tplc="04070019" w:tentative="1">
+      <w:start w:val="1"/>
+      <w:numFmt w:val="lowerLetter"/>
+      <w:lvlText w:val="%5."/>
+      <w:lvlJc w:val="left"/>
+      <w:pPr>
+        <w:ind w:left="3888" w:hanging="360"/>
+      </w:pPr>
+    </w:lvl>
+    <w:lvl w:ilvl="5" w:tplc="0407001B" w:tentative="1">
+      <w:start w:val="1"/>
+      <w:numFmt w:val="lowerRoman"/>
+      <w:lvlText w:val="%6."/>
+      <w:lvlJc w:val="right"/>
+      <w:pPr>
+        <w:ind w:left="4608" w:hanging="180"/>
+      </w:pPr>
+    </w:lvl>
+    <w:lvl w:ilvl="6" w:tplc="0407000F" w:tentative="1">
+      <w:start w:val="1"/>
+      <w:numFmt w:val="decimal"/>
+      <w:lvlText w:val="%7."/>
+      <w:lvlJc w:val="left"/>
+      <w:pPr>
+        <w:ind w:left="5328" w:hanging="360"/>
+      </w:pPr>
+    </w:lvl>
+    <w:lvl w:ilvl="7" w:tplc="04070019" w:tentative="1">
+      <w:start w:val="1"/>
+      <w:numFmt w:val="lowerLetter"/>
+      <w:lvlText w:val="%8."/>
+      <w:lvlJc w:val="left"/>
+      <w:pPr>
+        <w:ind w:left="6048" w:hanging="360"/>
+      </w:pPr>
+    </w:lvl>
+    <w:lvl w:ilvl="8" w:tplc="0407001B" w:tentative="1">
+      <w:start w:val="1"/>
+      <w:numFmt w:val="lowerRoman"/>
+      <w:lvlText w:val="%9."/>
+      <w:lvlJc w:val="right"/>
+      <w:pPr>
+        <w:ind w:left="6768" w:hanging="180"/>
+      </w:pPr>
+    </w:lvl>
+  </w:abstractNum>
+  <w:abstractNum w:abstractNumId="11" w15:restartNumberingAfterBreak="0">
     <w:nsid w:val="52CA544A"/>
     <w:multiLevelType w:val="singleLevel"/>
     <w:tmpl w:val="987C499A"/>
@@ -3001,7 +4180,7 @@
       </w:rPr>
     </w:lvl>
   </w:abstractNum>
-  <w:abstractNum w:abstractNumId="9" w15:restartNumberingAfterBreak="0">
+  <w:abstractNum w:abstractNumId="12" w15:restartNumberingAfterBreak="0">
     <w:nsid w:val="6C402C58"/>
     <w:multiLevelType w:val="hybridMultilevel"/>
     <w:tmpl w:val="3C0611EA"/>
@@ -3146,7 +4325,7 @@
       </w:rPr>
     </w:lvl>
   </w:abstractNum>
-  <w:abstractNum w:abstractNumId="10" w15:restartNumberingAfterBreak="0">
+  <w:abstractNum w:abstractNumId="13" w15:restartNumberingAfterBreak="0">
     <w:nsid w:val="6CD32DA8"/>
     <w:multiLevelType w:val="singleLevel"/>
     <w:tmpl w:val="166470C2"/>
@@ -3172,7 +4351,7 @@
       </w:rPr>
     </w:lvl>
   </w:abstractNum>
-  <w:abstractNum w:abstractNumId="11" w15:restartNumberingAfterBreak="0">
+  <w:abstractNum w:abstractNumId="14" w15:restartNumberingAfterBreak="0">
     <w:nsid w:val="7C5647E8"/>
     <w:multiLevelType w:val="hybridMultilevel"/>
     <w:tmpl w:val="E9A29BE0"/>
@@ -3261,7 +4440,7 @@
       </w:pPr>
     </w:lvl>
   </w:abstractNum>
-  <w:abstractNum w:abstractNumId="12" w15:restartNumberingAfterBreak="0">
+  <w:abstractNum w:abstractNumId="15" w15:restartNumberingAfterBreak="0">
     <w:nsid w:val="7CD255F0"/>
     <w:multiLevelType w:val="hybridMultilevel"/>
     <w:tmpl w:val="1BBC66D6"/>
@@ -3373,52 +4552,61 @@
     </w:lvl>
   </w:abstractNum>
   <w:num w:numId="1">
+    <w:abstractNumId w:val="4"/>
+  </w:num>
+  <w:num w:numId="2">
+    <w:abstractNumId w:val="12"/>
+  </w:num>
+  <w:num w:numId="3">
     <w:abstractNumId w:val="3"/>
   </w:num>
-  <w:num w:numId="2">
+  <w:num w:numId="4">
+    <w:abstractNumId w:val="7"/>
+  </w:num>
+  <w:num w:numId="5">
+    <w:abstractNumId w:val="7"/>
+  </w:num>
+  <w:num w:numId="6">
+    <w:abstractNumId w:val="7"/>
+  </w:num>
+  <w:num w:numId="7">
+    <w:abstractNumId w:val="7"/>
+  </w:num>
+  <w:num w:numId="8">
+    <w:abstractNumId w:val="11"/>
+  </w:num>
+  <w:num w:numId="9">
+    <w:abstractNumId w:val="13"/>
+  </w:num>
+  <w:num w:numId="10">
+    <w:abstractNumId w:val="5"/>
+  </w:num>
+  <w:num w:numId="11">
+    <w:abstractNumId w:val="2"/>
+  </w:num>
+  <w:num w:numId="12">
+    <w:abstractNumId w:val="15"/>
+  </w:num>
+  <w:num w:numId="13">
+    <w:abstractNumId w:val="8"/>
+  </w:num>
+  <w:num w:numId="14">
+    <w:abstractNumId w:val="14"/>
+  </w:num>
+  <w:num w:numId="15">
+    <w:abstractNumId w:val="1"/>
+  </w:num>
+  <w:num w:numId="16">
     <w:abstractNumId w:val="9"/>
   </w:num>
-  <w:num w:numId="3">
-    <w:abstractNumId w:val="2"/>
+  <w:num w:numId="17">
+    <w:abstractNumId w:val="6"/>
   </w:num>
-  <w:num w:numId="4">
-    <w:abstractNumId w:val="5"/>
-  </w:num>
-  <w:num w:numId="5">
-    <w:abstractNumId w:val="5"/>
-  </w:num>
-  <w:num w:numId="6">
-    <w:abstractNumId w:val="5"/>
-  </w:num>
-  <w:num w:numId="7">
-    <w:abstractNumId w:val="5"/>
-  </w:num>
-  <w:num w:numId="8">
-    <w:abstractNumId w:val="8"/>
-  </w:num>
-  <w:num w:numId="9">
+  <w:num w:numId="18">
     <w:abstractNumId w:val="10"/>
   </w:num>
-  <w:num w:numId="10">
-    <w:abstractNumId w:val="4"/>
-  </w:num>
-  <w:num w:numId="11">
-    <w:abstractNumId w:val="1"/>
-  </w:num>
-  <w:num w:numId="12">
-    <w:abstractNumId w:val="12"/>
-  </w:num>
-  <w:num w:numId="13">
-    <w:abstractNumId w:val="6"/>
-  </w:num>
-  <w:num w:numId="14">
-    <w:abstractNumId w:val="11"/>
-  </w:num>
-  <w:num w:numId="15">
+  <w:num w:numId="19">
     <w:abstractNumId w:val="0"/>
-  </w:num>
-  <w:num w:numId="16">
-    <w:abstractNumId w:val="7"/>
   </w:num>
 </w:numbering>
 </file>
@@ -4788,6 +5976,68 @@
       <w:color w:val="808080"/>
     </w:rPr>
   </w:style>
+  <w:style w:type="paragraph" w:styleId="Beschriftung">
+    <w:name w:val="caption"/>
+    <w:basedOn w:val="Standard"/>
+    <w:next w:val="Standard"/>
+    <w:uiPriority w:val="35"/>
+    <w:unhideWhenUsed/>
+    <w:qFormat/>
+    <w:rsid w:val="00644CE6"/>
+    <w:pPr>
+      <w:spacing w:after="200"/>
+    </w:pPr>
+    <w:rPr>
+      <w:i/>
+      <w:iCs/>
+      <w:color w:val="44546A" w:themeColor="text2"/>
+      <w:sz w:val="18"/>
+      <w:szCs w:val="18"/>
+    </w:rPr>
+  </w:style>
+  <w:style w:type="paragraph" w:styleId="Funotentext">
+    <w:name w:val="footnote text"/>
+    <w:basedOn w:val="Standard"/>
+    <w:link w:val="FunotentextZchn"/>
+    <w:uiPriority w:val="99"/>
+    <w:semiHidden/>
+    <w:unhideWhenUsed/>
+    <w:rsid w:val="00FF3E66"/>
+  </w:style>
+  <w:style w:type="character" w:customStyle="1" w:styleId="FunotentextZchn">
+    <w:name w:val="Fußnotentext Zchn"/>
+    <w:basedOn w:val="Absatz-Standardschriftart"/>
+    <w:link w:val="Funotentext"/>
+    <w:uiPriority w:val="99"/>
+    <w:semiHidden/>
+    <w:rsid w:val="00FF3E66"/>
+    <w:rPr>
+      <w:rFonts w:ascii="Times New Roman" w:hAnsi="Times New Roman"/>
+      <w:lang w:val="en-US" w:eastAsia="en-US"/>
+    </w:rPr>
+  </w:style>
+  <w:style w:type="character" w:styleId="Funotenzeichen">
+    <w:name w:val="footnote reference"/>
+    <w:basedOn w:val="Absatz-Standardschriftart"/>
+    <w:uiPriority w:val="99"/>
+    <w:semiHidden/>
+    <w:unhideWhenUsed/>
+    <w:rsid w:val="00FF3E66"/>
+    <w:rPr>
+      <w:vertAlign w:val="superscript"/>
+    </w:rPr>
+  </w:style>
+  <w:style w:type="character" w:styleId="Hyperlink">
+    <w:name w:val="Hyperlink"/>
+    <w:basedOn w:val="Absatz-Standardschriftart"/>
+    <w:uiPriority w:val="99"/>
+    <w:unhideWhenUsed/>
+    <w:rsid w:val="00FF3E66"/>
+    <w:rPr>
+      <w:color w:val="0563C1" w:themeColor="hyperlink"/>
+      <w:u w:val="single"/>
+    </w:rPr>
+  </w:style>
 </w:styles>
 </file>
 
@@ -5057,7 +6307,7 @@
 </file>
 
 <file path=customXml/itemProps1.xml><?xml version="1.0" encoding="utf-8"?>
-<ds:datastoreItem xmlns:ds="http://schemas.openxmlformats.org/officeDocument/2006/customXml" ds:itemID="{00A56740-47B1-41F4-8717-AE890402AF4B}">
+<ds:datastoreItem xmlns:ds="http://schemas.openxmlformats.org/officeDocument/2006/customXml" ds:itemID="{9395E508-9A9A-4F70-9BED-208FC0A13A1D}">
   <ds:schemaRefs>
     <ds:schemaRef ds:uri="http://schemas.openxmlformats.org/officeDocument/2006/bibliography"/>
   </ds:schemaRefs>

</xml_diff>